<commit_message>
1version complit - make csv2
</commit_message>
<xml_diff>
--- a/Как работать с модулем.docx
+++ b/Как работать с модулем.docx
@@ -44,8 +44,8 @@
         </w:rPr>
         <w:drawing>
           <wp:inline distT="0" distB="0" distL="0" distR="0" wp14:anchorId="2C59259F" wp14:editId="514313D8">
-            <wp:extent cx="5130140" cy="2662759"/>
-            <wp:effectExtent l="0" t="0" r="0" b="4445"/>
+            <wp:extent cx="4762005" cy="2471681"/>
+            <wp:effectExtent l="0" t="0" r="635" b="5080"/>
             <wp:docPr id="1" name="Рисунок 1"/>
             <wp:cNvGraphicFramePr>
               <a:graphicFrameLocks xmlns:a="http://schemas.openxmlformats.org/drawingml/2006/main" noChangeAspect="1"/>
@@ -66,7 +66,7 @@
                   <pic:spPr>
                     <a:xfrm>
                       <a:off x="0" y="0"/>
-                      <a:ext cx="5123072" cy="2659090"/>
+                      <a:ext cx="4755444" cy="2468276"/>
                     </a:xfrm>
                     <a:prstGeom prst="rect">
                       <a:avLst/>
@@ -88,57 +88,67 @@
         <w:t xml:space="preserve"> </w:t>
       </w:r>
       <w:r>
-        <w:t>С</w:t>
+        <w:t>П</w:t>
       </w:r>
       <w:proofErr w:type="gramEnd"/>
       <w:r>
-        <w:t>копировать</w:t>
-      </w:r>
-      <w:r>
-        <w:t xml:space="preserve"> и разархивировать</w:t>
-      </w:r>
-      <w:r>
-        <w:t xml:space="preserve"> модуль в папку:</w:t>
-      </w:r>
-    </w:p>
-    <w:p>
-      <w:pPr>
+        <w:t xml:space="preserve">оложить архив </w:t>
+      </w:r>
+      <w:r>
+        <w:t xml:space="preserve"> </w:t>
+      </w:r>
+      <w:proofErr w:type="spellStart"/>
+      <w:r>
+        <w:t>в</w:t>
+      </w:r>
+      <w:proofErr w:type="spellEnd"/>
+      <w:r>
+        <w:t xml:space="preserve"> папку:</w:t>
+      </w:r>
+    </w:p>
+    <w:p>
+      <w:r>
         <w:rPr>
           <w:lang w:val="en-US"/>
         </w:rPr>
-      </w:pPr>
+        <w:t>c:\Users\</w:t>
+      </w:r>
+      <w:r>
+        <w:rPr>
+          <w:b/>
+        </w:rPr>
+        <w:t>ПОЛЬЗОВАТЕЛЬ</w:t>
+      </w:r>
       <w:r>
         <w:rPr>
           <w:lang w:val="en-US"/>
         </w:rPr>
-        <w:t>c:\Users\</w:t>
-      </w:r>
-      <w:r>
-        <w:rPr>
-          <w:b/>
-        </w:rPr>
-        <w:t>ПОЛЬЗОВАТЕЛЬ</w:t>
-      </w:r>
+        <w:t>\</w:t>
+      </w:r>
+      <w:proofErr w:type="spellStart"/>
       <w:r>
         <w:rPr>
           <w:lang w:val="en-US"/>
         </w:rPr>
-        <w:t>\</w:t>
-      </w:r>
-      <w:proofErr w:type="spellStart"/>
+        <w:t>AppData</w:t>
+      </w:r>
+      <w:proofErr w:type="spellEnd"/>
       <w:r>
         <w:rPr>
           <w:lang w:val="en-US"/>
         </w:rPr>
-        <w:t>AppData</w:t>
-      </w:r>
-      <w:proofErr w:type="spellEnd"/>
-      <w:r>
-        <w:rPr>
-          <w:lang w:val="en-US"/>
-        </w:rPr>
         <w:t>\Roaming\QGIS\QGIS3\profiles\default\python\plugins\</w:t>
       </w:r>
+    </w:p>
+    <w:p>
+      <w:r>
+        <w:t xml:space="preserve">и распаковать </w:t>
+      </w:r>
+      <w:r>
+        <w:t>здесь</w:t>
+      </w:r>
+      <w:bookmarkStart w:id="0" w:name="_GoBack"/>
+      <w:bookmarkEnd w:id="0"/>
     </w:p>
     <w:p>
       <w:r>
@@ -148,8 +158,8 @@
         </w:rPr>
         <w:drawing>
           <wp:inline distT="0" distB="0" distL="0" distR="0" wp14:anchorId="0DBC20B3" wp14:editId="65E26FEF">
-            <wp:extent cx="5225142" cy="1855494"/>
-            <wp:effectExtent l="0" t="0" r="0" b="0"/>
+            <wp:extent cx="4963885" cy="1762720"/>
+            <wp:effectExtent l="0" t="0" r="0" b="9525"/>
             <wp:docPr id="2" name="Рисунок 2"/>
             <wp:cNvGraphicFramePr>
               <a:graphicFrameLocks xmlns:a="http://schemas.openxmlformats.org/drawingml/2006/main" noChangeAspect="1"/>
@@ -170,7 +180,7 @@
                   <pic:spPr>
                     <a:xfrm>
                       <a:off x="0" y="0"/>
-                      <a:ext cx="5226423" cy="1855949"/>
+                      <a:ext cx="4972993" cy="1765954"/>
                     </a:xfrm>
                     <a:prstGeom prst="rect">
                       <a:avLst/>
@@ -191,8 +201,8 @@
         </w:rPr>
         <w:drawing>
           <wp:inline distT="0" distB="0" distL="0" distR="0" wp14:anchorId="0ED34CF5" wp14:editId="73C9DC56">
-            <wp:extent cx="5438898" cy="3123338"/>
-            <wp:effectExtent l="0" t="0" r="0" b="1270"/>
+            <wp:extent cx="4983731" cy="2861954"/>
+            <wp:effectExtent l="0" t="0" r="7620" b="0"/>
             <wp:docPr id="3" name="Рисунок 3"/>
             <wp:cNvGraphicFramePr>
               <a:graphicFrameLocks xmlns:a="http://schemas.openxmlformats.org/drawingml/2006/main" noChangeAspect="1"/>
@@ -213,7 +223,7 @@
                   <pic:spPr>
                     <a:xfrm>
                       <a:off x="0" y="0"/>
-                      <a:ext cx="5443888" cy="3126204"/>
+                      <a:ext cx="4993140" cy="2867357"/>
                     </a:xfrm>
                     <a:prstGeom prst="rect">
                       <a:avLst/>
@@ -565,8 +575,6 @@
           </wp:inline>
         </w:drawing>
       </w:r>
-      <w:bookmarkStart w:id="0" w:name="_GoBack"/>
-      <w:bookmarkEnd w:id="0"/>
     </w:p>
     <w:sectPr>
       <w:pgSz w:w="11906" w:h="16838"/>

</xml_diff>